<commit_message>
Remove mention of standard form certificate from terms
This avoids any need to substitute the short-form/springboard cover
sheet for the standard form certificate.
</commit_message>
<xml_diff>
--- a/springboard-a4.docx
+++ b/springboard-a4.docx
@@ -16,19 +16,7 @@
         <w:rPr>
           <w:b/>
         </w:rPr>
-        <w:t>{{{brand}}}</w:t>
-      </w:r>
-      <w:r>
-        <w:rPr>
-          <w:b/>
-        </w:rPr>
-        <w:t xml:space="preserve"> Nondisclosure Agreement </w:t>
-      </w:r>
-      <w:r>
-        <w:rPr>
-          <w:b/>
-        </w:rPr>
-        <w:t>{{{version}}}</w:t>
+        <w:t>{{{brand}}} Nondisclosure Agreement {{{version}}}</w:t>
       </w:r>
     </w:p>
     <w:p>
@@ -49,31 +37,7 @@
         <w:rPr>
           <w:b/>
         </w:rPr>
-        <w:t xml:space="preserve">The </w:t>
-      </w:r>
-      <w:r>
-        <w:rPr>
-          <w:b/>
-        </w:rPr>
-        <w:t>{{{brand}}}</w:t>
-      </w:r>
-      <w:r>
-        <w:rPr>
-          <w:b/>
-        </w:rPr>
-        <w:t xml:space="preserve"> NDA </w:t>
-      </w:r>
-      <w:r>
-        <w:rPr>
-          <w:b/>
-        </w:rPr>
-        <w:t>{{{version}}}</w:t>
-      </w:r>
-      <w:r>
-        <w:rPr>
-          <w:b/>
-        </w:rPr>
-        <w:t xml:space="preserve"> </w:t>
+        <w:t xml:space="preserve">The {{{brand}}} NDA {{{version}}} </w:t>
       </w:r>
       <w:r>
         <w:rPr/>
@@ -93,11 +57,7 @@
         <w:rPr>
           <w:rStyle w:val="InternetLink"/>
         </w:rPr>
-        <w:t>{{{domain}}}</w:t>
-      </w:r>
-      <w:r>
-        <w:rPr/>
-        <w:t>, substituting this page for the “standard form certificate” those terms refer to:</w:t>
+        <w:t>{{{domain}}}.</w:t>
       </w:r>
     </w:p>
     <w:p>
@@ -292,7 +252,7 @@
     <w:qFormat/>
     <w:pPr>
       <w:widowControl/>
-      <w:overflowPunct w:val="false"/>
+      <w:overflowPunct w:val="true"/>
       <w:bidi w:val="0"/>
       <w:spacing w:lineRule="auto" w:line="240" w:before="119" w:after="119"/>
       <w:jc w:val="both"/>
@@ -410,6 +370,11 @@
   </w:style>
   <w:style w:type="character" w:styleId="ListLabel3">
     <w:name w:val="ListLabel 3"/>
+    <w:qFormat/>
+    <w:rPr/>
+  </w:style>
+  <w:style w:type="character" w:styleId="ListLabel4">
+    <w:name w:val="ListLabel 4"/>
     <w:qFormat/>
     <w:rPr/>
   </w:style>
@@ -493,7 +458,7 @@
     <w:qFormat/>
     <w:pPr>
       <w:widowControl/>
-      <w:overflowPunct w:val="false"/>
+      <w:overflowPunct w:val="true"/>
       <w:bidi w:val="0"/>
       <w:ind w:left="720" w:right="0" w:hanging="431"/>
       <w:jc w:val="left"/>
@@ -512,7 +477,7 @@
     <w:qFormat/>
     <w:pPr>
       <w:widowControl w:val="false"/>
-      <w:overflowPunct w:val="false"/>
+      <w:overflowPunct w:val="true"/>
       <w:bidi w:val="0"/>
       <w:spacing w:before="0" w:after="120"/>
       <w:ind w:left="1440" w:right="1440" w:hanging="0"/>
@@ -532,7 +497,7 @@
     <w:qFormat/>
     <w:pPr>
       <w:widowControl/>
-      <w:overflowPunct w:val="false"/>
+      <w:overflowPunct w:val="true"/>
       <w:bidi w:val="0"/>
       <w:ind w:left="720" w:right="0" w:hanging="431"/>
       <w:jc w:val="left"/>
@@ -551,7 +516,7 @@
     <w:qFormat/>
     <w:pPr>
       <w:widowControl/>
-      <w:overflowPunct w:val="false"/>
+      <w:overflowPunct w:val="true"/>
       <w:bidi w:val="0"/>
       <w:ind w:left="720" w:right="0" w:hanging="431"/>
       <w:jc w:val="left"/>
@@ -574,7 +539,7 @@
         <w:tab w:val="clear" w:pos="720"/>
         <w:tab w:val="left" w:pos="1584" w:leader="none"/>
       </w:tabs>
-      <w:overflowPunct w:val="false"/>
+      <w:overflowPunct w:val="true"/>
       <w:bidi w:val="0"/>
       <w:jc w:val="left"/>
     </w:pPr>
@@ -624,7 +589,7 @@
     <w:qFormat/>
     <w:pPr>
       <w:widowControl w:val="false"/>
-      <w:overflowPunct w:val="false"/>
+      <w:overflowPunct w:val="true"/>
       <w:bidi w:val="0"/>
       <w:spacing w:before="240" w:after="120"/>
       <w:jc w:val="center"/>
@@ -644,7 +609,7 @@
     <w:qFormat/>
     <w:pPr>
       <w:widowControl/>
-      <w:overflowPunct w:val="false"/>
+      <w:overflowPunct w:val="true"/>
       <w:bidi w:val="0"/>
       <w:ind w:left="720" w:right="0" w:hanging="431"/>
       <w:jc w:val="left"/>
@@ -663,7 +628,7 @@
     <w:qFormat/>
     <w:pPr>
       <w:widowControl/>
-      <w:overflowPunct w:val="false"/>
+      <w:overflowPunct w:val="true"/>
       <w:bidi w:val="0"/>
       <w:ind w:left="720" w:right="0" w:hanging="431"/>
       <w:jc w:val="left"/>
@@ -739,7 +704,7 @@
     <w:qFormat/>
     <w:pPr>
       <w:widowControl/>
-      <w:overflowPunct w:val="false"/>
+      <w:overflowPunct w:val="true"/>
       <w:bidi w:val="0"/>
       <w:ind w:left="720" w:right="0" w:hanging="431"/>
       <w:jc w:val="left"/>
@@ -777,7 +742,7 @@
     <w:qFormat/>
     <w:pPr>
       <w:widowControl/>
-      <w:overflowPunct w:val="false"/>
+      <w:overflowPunct w:val="true"/>
       <w:bidi w:val="0"/>
       <w:ind w:left="720" w:right="0" w:hanging="431"/>
       <w:jc w:val="left"/>
@@ -796,7 +761,7 @@
     <w:qFormat/>
     <w:pPr>
       <w:widowControl/>
-      <w:overflowPunct w:val="false"/>
+      <w:overflowPunct w:val="true"/>
       <w:bidi w:val="0"/>
       <w:ind w:left="720" w:right="0" w:hanging="431"/>
       <w:jc w:val="left"/>
@@ -815,7 +780,7 @@
     <w:qFormat/>
     <w:pPr>
       <w:widowControl w:val="false"/>
-      <w:overflowPunct w:val="false"/>
+      <w:overflowPunct w:val="true"/>
       <w:bidi w:val="0"/>
       <w:ind w:left="720" w:right="0" w:hanging="431"/>
       <w:jc w:val="left"/>
@@ -879,7 +844,7 @@
     <w:qFormat/>
     <w:pPr>
       <w:widowControl/>
-      <w:overflowPunct w:val="false"/>
+      <w:overflowPunct w:val="true"/>
       <w:bidi w:val="0"/>
       <w:ind w:left="720" w:right="0" w:hanging="431"/>
       <w:jc w:val="left"/>
@@ -898,7 +863,7 @@
     <w:qFormat/>
     <w:pPr>
       <w:widowControl w:val="false"/>
-      <w:overflowPunct w:val="false"/>
+      <w:overflowPunct w:val="true"/>
       <w:bidi w:val="0"/>
       <w:jc w:val="left"/>
     </w:pPr>
@@ -920,7 +885,7 @@
         <w:tab w:val="clear" w:pos="720"/>
         <w:tab w:val="left" w:pos="1584" w:leader="none"/>
       </w:tabs>
-      <w:overflowPunct w:val="false"/>
+      <w:overflowPunct w:val="true"/>
       <w:bidi w:val="0"/>
       <w:jc w:val="left"/>
     </w:pPr>
@@ -938,7 +903,7 @@
     <w:qFormat/>
     <w:pPr>
       <w:widowControl/>
-      <w:overflowPunct w:val="false"/>
+      <w:overflowPunct w:val="true"/>
       <w:bidi w:val="0"/>
       <w:ind w:left="720" w:right="0" w:hanging="431"/>
       <w:jc w:val="left"/>
@@ -957,7 +922,7 @@
     <w:qFormat/>
     <w:pPr>
       <w:widowControl/>
-      <w:overflowPunct w:val="false"/>
+      <w:overflowPunct w:val="true"/>
       <w:bidi w:val="0"/>
       <w:ind w:left="720" w:right="0" w:hanging="431"/>
       <w:jc w:val="left"/>
@@ -976,7 +941,7 @@
     <w:qFormat/>
     <w:pPr>
       <w:widowControl/>
-      <w:overflowPunct w:val="false"/>
+      <w:overflowPunct w:val="true"/>
       <w:bidi w:val="0"/>
       <w:ind w:left="720" w:right="0" w:hanging="431"/>
       <w:jc w:val="left"/>
@@ -995,7 +960,7 @@
     <w:qFormat/>
     <w:pPr>
       <w:widowControl/>
-      <w:overflowPunct w:val="false"/>
+      <w:overflowPunct w:val="true"/>
       <w:bidi w:val="0"/>
       <w:ind w:left="720" w:right="0" w:hanging="431"/>
       <w:jc w:val="left"/>

</xml_diff>